<commit_message>
added extern resource documentation
</commit_message>
<xml_diff>
--- a/WuHu-Ausbaustufe2.docx
+++ b/WuHu-Ausbaustufe2.docx
@@ -3036,15 +3036,7 @@
         <w:rPr>
           <w:lang w:val="de-AT"/>
         </w:rPr>
-        <w:t xml:space="preserve">Danach kann über den „Browse“-Tab </w:t>
-      </w:r>
-      <w:bookmarkStart w:id="0" w:name="_GoBack"/>
-      <w:bookmarkEnd w:id="0"/>
-      <w:r>
-        <w:rPr>
-          <w:lang w:val="de-AT"/>
-        </w:rPr>
-        <w:t>folgendes Package geladen und installiert werden:</w:t>
+        <w:t>Danach kann über den „Browse“-Tab folgendes Package geladen und installiert werden:</w:t>
       </w:r>
     </w:p>
     <w:p>
@@ -3064,6 +3056,8 @@
         </w:rPr>
         <w:t>Syncfusion.Sfchart.Wpf451</w:t>
       </w:r>
+      <w:bookmarkStart w:id="0" w:name="_GoBack"/>
+      <w:bookmarkEnd w:id="0"/>
     </w:p>
     <w:sectPr>
       <w:pgSz w:w="11906" w:h="16838"/>
@@ -4506,7 +4500,7 @@
 </file>
 
 <file path=customXml/itemProps1.xml><?xml version="1.0" encoding="utf-8"?>
-<ds:datastoreItem xmlns:ds="http://schemas.openxmlformats.org/officeDocument/2006/customXml" ds:itemID="{0F4A353F-EC2E-46D5-8B96-EF847726F3DD}">
+<ds:datastoreItem xmlns:ds="http://schemas.openxmlformats.org/officeDocument/2006/customXml" ds:itemID="{FFA56A91-895D-4FCB-9099-DC02D32C6937}">
   <ds:schemaRefs>
     <ds:schemaRef ds:uri="http://schemas.openxmlformats.org/officeDocument/2006/bibliography"/>
   </ds:schemaRefs>

</xml_diff>